<commit_message>
fix: edit some explanatory note sentences in course work sem 6; docs: edit main readme
</commit_message>
<xml_diff>
--- a/3 year - Windows Console Modification/documents/Курсовая работа по ОСиС.docx
+++ b/3 year - Windows Console Modification/documents/Курсовая работа по ОСиС.docx
@@ -544,8 +544,6 @@
         </w:rPr>
         <w:t>11</w:t>
       </w:r>
-      <w:bookmarkStart w:id="0" w:name="_GoBack"/>
-      <w:bookmarkEnd w:id="0"/>
       <w:r>
         <w:rPr>
           <w:rFonts w:eastAsia="Times New Roman" w:cs="Times New Roman"/>
@@ -3704,8 +3702,8 @@
         </w:rPr>
       </w:pPr>
     </w:p>
-    <w:bookmarkStart w:id="1" w:name="_Toc121231666"/>
-    <w:bookmarkStart w:id="2" w:name="_Toc121231982"/>
+    <w:bookmarkStart w:id="0" w:name="_Toc121231666"/>
+    <w:bookmarkStart w:id="1" w:name="_Toc121231982"/>
     <w:p>
       <w:pPr>
         <w:jc w:val="center"/>
@@ -4119,13 +4117,13 @@
           <w:lang w:val="ru-BY"/>
         </w:rPr>
       </w:pPr>
-      <w:bookmarkStart w:id="3" w:name="_Toc121308420"/>
-      <w:bookmarkStart w:id="4" w:name="_Toc121308455"/>
-      <w:bookmarkStart w:id="5" w:name="_Toc121310637"/>
-      <w:bookmarkStart w:id="6" w:name="_Toc121313282"/>
-      <w:bookmarkStart w:id="7" w:name="_Toc134540401"/>
+      <w:bookmarkStart w:id="2" w:name="_Toc121308420"/>
+      <w:bookmarkStart w:id="3" w:name="_Toc121308455"/>
+      <w:bookmarkStart w:id="4" w:name="_Toc121310637"/>
+      <w:bookmarkStart w:id="5" w:name="_Toc121313282"/>
+      <w:bookmarkStart w:id="6" w:name="_Toc134540401"/>
+      <w:bookmarkEnd w:id="0"/>
       <w:bookmarkEnd w:id="1"/>
-      <w:bookmarkEnd w:id="2"/>
       <w:r>
         <w:rPr>
           <w:lang w:val="ru-BY"/>
@@ -4133,11 +4131,11 @@
         <w:lastRenderedPageBreak/>
         <w:t>ВВЕДЕНИЕ</w:t>
       </w:r>
+      <w:bookmarkEnd w:id="2"/>
       <w:bookmarkEnd w:id="3"/>
       <w:bookmarkEnd w:id="4"/>
       <w:bookmarkEnd w:id="5"/>
       <w:bookmarkEnd w:id="6"/>
-      <w:bookmarkEnd w:id="7"/>
     </w:p>
     <w:p>
       <w:pPr>
@@ -4145,8 +4143,8 @@
           <w:lang w:val="ru-BY"/>
         </w:rPr>
       </w:pPr>
-      <w:bookmarkStart w:id="8" w:name="_Toc121231983"/>
-      <w:bookmarkStart w:id="9" w:name="_Toc121236898"/>
+      <w:bookmarkStart w:id="7" w:name="_Toc121231983"/>
+      <w:bookmarkStart w:id="8" w:name="_Toc121236898"/>
       <w:r>
         <w:rPr>
           <w:lang w:val="ru-BY"/>
@@ -4406,16 +4404,16 @@
           <w:lang w:val="ru-BY"/>
         </w:rPr>
       </w:pPr>
-      <w:bookmarkStart w:id="10" w:name="_Toc121247908"/>
-      <w:bookmarkStart w:id="11" w:name="_Toc121248934"/>
-      <w:bookmarkStart w:id="12" w:name="_Toc121249578"/>
-      <w:bookmarkStart w:id="13" w:name="_Toc121252134"/>
-      <w:bookmarkStart w:id="14" w:name="_Toc121305979"/>
-      <w:bookmarkStart w:id="15" w:name="_Toc121308421"/>
-      <w:bookmarkStart w:id="16" w:name="_Toc121308456"/>
-      <w:bookmarkStart w:id="17" w:name="_Toc121310638"/>
-      <w:bookmarkStart w:id="18" w:name="_Toc121313283"/>
-      <w:bookmarkStart w:id="19" w:name="_Toc134540402"/>
+      <w:bookmarkStart w:id="9" w:name="_Toc121247908"/>
+      <w:bookmarkStart w:id="10" w:name="_Toc121248934"/>
+      <w:bookmarkStart w:id="11" w:name="_Toc121249578"/>
+      <w:bookmarkStart w:id="12" w:name="_Toc121252134"/>
+      <w:bookmarkStart w:id="13" w:name="_Toc121305979"/>
+      <w:bookmarkStart w:id="14" w:name="_Toc121308421"/>
+      <w:bookmarkStart w:id="15" w:name="_Toc121308456"/>
+      <w:bookmarkStart w:id="16" w:name="_Toc121310638"/>
+      <w:bookmarkStart w:id="17" w:name="_Toc121313283"/>
+      <w:bookmarkStart w:id="18" w:name="_Toc134540402"/>
       <w:r>
         <w:rPr>
           <w:noProof/>
@@ -4437,6 +4435,7 @@
         </w:rPr>
         <w:t>программного продукта</w:t>
       </w:r>
+      <w:bookmarkEnd w:id="7"/>
       <w:bookmarkEnd w:id="8"/>
       <w:bookmarkEnd w:id="9"/>
       <w:bookmarkEnd w:id="10"/>
@@ -4448,7 +4447,6 @@
       <w:bookmarkEnd w:id="16"/>
       <w:bookmarkEnd w:id="17"/>
       <w:bookmarkEnd w:id="18"/>
-      <w:bookmarkEnd w:id="19"/>
     </w:p>
     <w:p>
       <w:pPr>
@@ -4457,26 +4455,27 @@
           <w:lang w:val="ru-BY"/>
         </w:rPr>
       </w:pPr>
-      <w:bookmarkStart w:id="20" w:name="_Toc121230750"/>
-      <w:bookmarkStart w:id="21" w:name="_Toc121231668"/>
-      <w:bookmarkStart w:id="22" w:name="_Toc121231984"/>
-      <w:bookmarkStart w:id="23" w:name="_Toc121236899"/>
-      <w:bookmarkStart w:id="24" w:name="_Toc121247909"/>
-      <w:bookmarkStart w:id="25" w:name="_Toc121248935"/>
-      <w:bookmarkStart w:id="26" w:name="_Toc121249579"/>
-      <w:bookmarkStart w:id="27" w:name="_Toc121252135"/>
-      <w:bookmarkStart w:id="28" w:name="_Toc121305980"/>
-      <w:bookmarkStart w:id="29" w:name="_Toc121308422"/>
-      <w:bookmarkStart w:id="30" w:name="_Toc121308457"/>
-      <w:bookmarkStart w:id="31" w:name="_Toc121310639"/>
-      <w:bookmarkStart w:id="32" w:name="_Toc121313284"/>
-      <w:bookmarkStart w:id="33" w:name="_Toc134540403"/>
+      <w:bookmarkStart w:id="19" w:name="_Toc121230750"/>
+      <w:bookmarkStart w:id="20" w:name="_Toc121231668"/>
+      <w:bookmarkStart w:id="21" w:name="_Toc121231984"/>
+      <w:bookmarkStart w:id="22" w:name="_Toc121236899"/>
+      <w:bookmarkStart w:id="23" w:name="_Toc121247909"/>
+      <w:bookmarkStart w:id="24" w:name="_Toc121248935"/>
+      <w:bookmarkStart w:id="25" w:name="_Toc121249579"/>
+      <w:bookmarkStart w:id="26" w:name="_Toc121252135"/>
+      <w:bookmarkStart w:id="27" w:name="_Toc121305980"/>
+      <w:bookmarkStart w:id="28" w:name="_Toc121308422"/>
+      <w:bookmarkStart w:id="29" w:name="_Toc121308457"/>
+      <w:bookmarkStart w:id="30" w:name="_Toc121310639"/>
+      <w:bookmarkStart w:id="31" w:name="_Toc121313284"/>
+      <w:bookmarkStart w:id="32" w:name="_Toc134540403"/>
       <w:r>
         <w:rPr>
           <w:lang w:val="ru-BY"/>
         </w:rPr>
         <w:t xml:space="preserve">1.1 </w:t>
       </w:r>
+      <w:bookmarkEnd w:id="19"/>
       <w:bookmarkEnd w:id="20"/>
       <w:bookmarkEnd w:id="21"/>
       <w:bookmarkEnd w:id="22"/>
@@ -4489,14 +4488,13 @@
       <w:bookmarkEnd w:id="29"/>
       <w:bookmarkEnd w:id="30"/>
       <w:bookmarkEnd w:id="31"/>
+      <w:r>
+        <w:rPr>
+          <w:lang w:val="ru-BY"/>
+        </w:rPr>
+        <w:t>Структура и архитектура операционной системы</w:t>
+      </w:r>
       <w:bookmarkEnd w:id="32"/>
-      <w:r>
-        <w:rPr>
-          <w:lang w:val="ru-BY"/>
-        </w:rPr>
-        <w:t>Структура и архитектура операционной системы</w:t>
-      </w:r>
-      <w:bookmarkEnd w:id="33"/>
     </w:p>
     <w:p>
       <w:pPr>
@@ -4592,20 +4590,20 @@
           <w:lang w:val="ru-BY"/>
         </w:rPr>
       </w:pPr>
-      <w:bookmarkStart w:id="34" w:name="_Toc121230751"/>
-      <w:bookmarkStart w:id="35" w:name="_Toc121231669"/>
-      <w:bookmarkStart w:id="36" w:name="_Toc121231985"/>
-      <w:bookmarkStart w:id="37" w:name="_Toc121236900"/>
-      <w:bookmarkStart w:id="38" w:name="_Toc121247910"/>
-      <w:bookmarkStart w:id="39" w:name="_Toc121248936"/>
-      <w:bookmarkStart w:id="40" w:name="_Toc121249580"/>
-      <w:bookmarkStart w:id="41" w:name="_Toc121252136"/>
-      <w:bookmarkStart w:id="42" w:name="_Toc121305981"/>
-      <w:bookmarkStart w:id="43" w:name="_Toc121308423"/>
-      <w:bookmarkStart w:id="44" w:name="_Toc121308458"/>
-      <w:bookmarkStart w:id="45" w:name="_Toc121310640"/>
-      <w:bookmarkStart w:id="46" w:name="_Toc121313285"/>
-      <w:bookmarkStart w:id="47" w:name="_Toc134540404"/>
+      <w:bookmarkStart w:id="33" w:name="_Toc121230751"/>
+      <w:bookmarkStart w:id="34" w:name="_Toc121231669"/>
+      <w:bookmarkStart w:id="35" w:name="_Toc121231985"/>
+      <w:bookmarkStart w:id="36" w:name="_Toc121236900"/>
+      <w:bookmarkStart w:id="37" w:name="_Toc121247910"/>
+      <w:bookmarkStart w:id="38" w:name="_Toc121248936"/>
+      <w:bookmarkStart w:id="39" w:name="_Toc121249580"/>
+      <w:bookmarkStart w:id="40" w:name="_Toc121252136"/>
+      <w:bookmarkStart w:id="41" w:name="_Toc121305981"/>
+      <w:bookmarkStart w:id="42" w:name="_Toc121308423"/>
+      <w:bookmarkStart w:id="43" w:name="_Toc121308458"/>
+      <w:bookmarkStart w:id="44" w:name="_Toc121310640"/>
+      <w:bookmarkStart w:id="45" w:name="_Toc121313285"/>
+      <w:bookmarkStart w:id="46" w:name="_Toc134540404"/>
       <w:r>
         <w:rPr>
           <w:noProof/>
@@ -4613,6 +4611,7 @@
         </w:rPr>
         <w:t xml:space="preserve">1.2 </w:t>
       </w:r>
+      <w:bookmarkEnd w:id="33"/>
       <w:bookmarkEnd w:id="34"/>
       <w:bookmarkEnd w:id="35"/>
       <w:bookmarkEnd w:id="36"/>
@@ -4625,15 +4624,14 @@
       <w:bookmarkEnd w:id="43"/>
       <w:bookmarkEnd w:id="44"/>
       <w:bookmarkEnd w:id="45"/>
+      <w:r>
+        <w:rPr>
+          <w:noProof/>
+          <w:lang w:val="ru-BY"/>
+        </w:rPr>
+        <w:t>Краткая история ОС и версии</w:t>
+      </w:r>
       <w:bookmarkEnd w:id="46"/>
-      <w:r>
-        <w:rPr>
-          <w:noProof/>
-          <w:lang w:val="ru-BY"/>
-        </w:rPr>
-        <w:t>Краткая история ОС и версии</w:t>
-      </w:r>
-      <w:bookmarkEnd w:id="47"/>
     </w:p>
     <w:p>
       <w:pPr>
@@ -4693,20 +4691,20 @@
           <w:lang w:val="ru-BY"/>
         </w:rPr>
       </w:pPr>
-      <w:bookmarkStart w:id="48" w:name="_Toc121230756"/>
-      <w:bookmarkStart w:id="49" w:name="_Toc121231674"/>
-      <w:bookmarkStart w:id="50" w:name="_Toc121231990"/>
-      <w:bookmarkStart w:id="51" w:name="_Toc121236905"/>
-      <w:bookmarkStart w:id="52" w:name="_Toc121247915"/>
-      <w:bookmarkStart w:id="53" w:name="_Toc121248941"/>
-      <w:bookmarkStart w:id="54" w:name="_Toc121249585"/>
-      <w:bookmarkStart w:id="55" w:name="_Toc121252141"/>
-      <w:bookmarkStart w:id="56" w:name="_Toc121305986"/>
-      <w:bookmarkStart w:id="57" w:name="_Toc121308428"/>
-      <w:bookmarkStart w:id="58" w:name="_Toc121308463"/>
-      <w:bookmarkStart w:id="59" w:name="_Toc121310645"/>
-      <w:bookmarkStart w:id="60" w:name="_Toc121313290"/>
-      <w:bookmarkStart w:id="61" w:name="_Toc134540405"/>
+      <w:bookmarkStart w:id="47" w:name="_Toc121230756"/>
+      <w:bookmarkStart w:id="48" w:name="_Toc121231674"/>
+      <w:bookmarkStart w:id="49" w:name="_Toc121231990"/>
+      <w:bookmarkStart w:id="50" w:name="_Toc121236905"/>
+      <w:bookmarkStart w:id="51" w:name="_Toc121247915"/>
+      <w:bookmarkStart w:id="52" w:name="_Toc121248941"/>
+      <w:bookmarkStart w:id="53" w:name="_Toc121249585"/>
+      <w:bookmarkStart w:id="54" w:name="_Toc121252141"/>
+      <w:bookmarkStart w:id="55" w:name="_Toc121305986"/>
+      <w:bookmarkStart w:id="56" w:name="_Toc121308428"/>
+      <w:bookmarkStart w:id="57" w:name="_Toc121308463"/>
+      <w:bookmarkStart w:id="58" w:name="_Toc121310645"/>
+      <w:bookmarkStart w:id="59" w:name="_Toc121313290"/>
+      <w:bookmarkStart w:id="60" w:name="_Toc134540405"/>
       <w:r>
         <w:rPr>
           <w:lang w:val="ru-BY"/>
@@ -4719,6 +4717,7 @@
         </w:rPr>
         <w:t>Обоснование выбора</w:t>
       </w:r>
+      <w:bookmarkEnd w:id="47"/>
       <w:bookmarkEnd w:id="48"/>
       <w:bookmarkEnd w:id="49"/>
       <w:bookmarkEnd w:id="50"/>
@@ -4732,7 +4731,6 @@
       <w:bookmarkEnd w:id="58"/>
       <w:bookmarkEnd w:id="59"/>
       <w:bookmarkEnd w:id="60"/>
-      <w:bookmarkEnd w:id="61"/>
     </w:p>
     <w:p>
       <w:pPr>
@@ -4778,17 +4776,17 @@
           <w:lang w:val="ru-BY"/>
         </w:rPr>
       </w:pPr>
-      <w:bookmarkStart w:id="62" w:name="_Toc121231992"/>
-      <w:bookmarkStart w:id="63" w:name="_Toc121236912"/>
-      <w:bookmarkStart w:id="64" w:name="_Toc121247922"/>
-      <w:bookmarkStart w:id="65" w:name="_Toc121248948"/>
-      <w:bookmarkStart w:id="66" w:name="_Toc121249592"/>
-      <w:bookmarkStart w:id="67" w:name="_Toc121252148"/>
-      <w:bookmarkStart w:id="68" w:name="_Toc121305994"/>
-      <w:bookmarkStart w:id="69" w:name="_Toc121308436"/>
-      <w:bookmarkStart w:id="70" w:name="_Toc121308471"/>
-      <w:bookmarkStart w:id="71" w:name="_Toc121310654"/>
-      <w:bookmarkStart w:id="72" w:name="_Toc121313299"/>
+      <w:bookmarkStart w:id="61" w:name="_Toc121231992"/>
+      <w:bookmarkStart w:id="62" w:name="_Toc121236912"/>
+      <w:bookmarkStart w:id="63" w:name="_Toc121247922"/>
+      <w:bookmarkStart w:id="64" w:name="_Toc121248948"/>
+      <w:bookmarkStart w:id="65" w:name="_Toc121249592"/>
+      <w:bookmarkStart w:id="66" w:name="_Toc121252148"/>
+      <w:bookmarkStart w:id="67" w:name="_Toc121305994"/>
+      <w:bookmarkStart w:id="68" w:name="_Toc121308436"/>
+      <w:bookmarkStart w:id="69" w:name="_Toc121308471"/>
+      <w:bookmarkStart w:id="70" w:name="_Toc121310654"/>
+      <w:bookmarkStart w:id="71" w:name="_Toc121313299"/>
       <w:r>
         <w:rPr>
           <w:lang w:val="ru-BY"/>
@@ -4806,7 +4804,7 @@
           <w:lang w:val="ru-BY"/>
         </w:rPr>
       </w:pPr>
-      <w:bookmarkStart w:id="73" w:name="_Toc134540406"/>
+      <w:bookmarkStart w:id="72" w:name="_Toc134540406"/>
       <w:r>
         <w:rPr>
           <w:lang w:val="ru-BY"/>
@@ -4820,6 +4818,7 @@
         </w:rPr>
         <w:t>Платформа программного обеспечения</w:t>
       </w:r>
+      <w:bookmarkEnd w:id="61"/>
       <w:bookmarkEnd w:id="62"/>
       <w:bookmarkEnd w:id="63"/>
       <w:bookmarkEnd w:id="64"/>
@@ -4831,7 +4830,6 @@
       <w:bookmarkEnd w:id="70"/>
       <w:bookmarkEnd w:id="71"/>
       <w:bookmarkEnd w:id="72"/>
-      <w:bookmarkEnd w:id="73"/>
     </w:p>
     <w:p>
       <w:pPr>
@@ -4865,20 +4863,20 @@
           <w:lang w:val="ru-BY"/>
         </w:rPr>
       </w:pPr>
-      <w:bookmarkStart w:id="74" w:name="_Toc121230761"/>
-      <w:bookmarkStart w:id="75" w:name="_Toc121231679"/>
-      <w:bookmarkStart w:id="76" w:name="_Toc121231995"/>
-      <w:bookmarkStart w:id="77" w:name="_Toc121236915"/>
-      <w:bookmarkStart w:id="78" w:name="_Toc121247925"/>
-      <w:bookmarkStart w:id="79" w:name="_Toc121248951"/>
-      <w:bookmarkStart w:id="80" w:name="_Toc121249595"/>
-      <w:bookmarkStart w:id="81" w:name="_Toc121252149"/>
-      <w:bookmarkStart w:id="82" w:name="_Toc121305995"/>
-      <w:bookmarkStart w:id="83" w:name="_Toc121308437"/>
-      <w:bookmarkStart w:id="84" w:name="_Toc121308472"/>
-      <w:bookmarkStart w:id="85" w:name="_Toc121310655"/>
-      <w:bookmarkStart w:id="86" w:name="_Toc121313300"/>
-      <w:bookmarkStart w:id="87" w:name="_Toc134540407"/>
+      <w:bookmarkStart w:id="73" w:name="_Toc121230761"/>
+      <w:bookmarkStart w:id="74" w:name="_Toc121231679"/>
+      <w:bookmarkStart w:id="75" w:name="_Toc121231995"/>
+      <w:bookmarkStart w:id="76" w:name="_Toc121236915"/>
+      <w:bookmarkStart w:id="77" w:name="_Toc121247925"/>
+      <w:bookmarkStart w:id="78" w:name="_Toc121248951"/>
+      <w:bookmarkStart w:id="79" w:name="_Toc121249595"/>
+      <w:bookmarkStart w:id="80" w:name="_Toc121252149"/>
+      <w:bookmarkStart w:id="81" w:name="_Toc121305995"/>
+      <w:bookmarkStart w:id="82" w:name="_Toc121308437"/>
+      <w:bookmarkStart w:id="83" w:name="_Toc121308472"/>
+      <w:bookmarkStart w:id="84" w:name="_Toc121310655"/>
+      <w:bookmarkStart w:id="85" w:name="_Toc121313300"/>
+      <w:bookmarkStart w:id="86" w:name="_Toc134540407"/>
       <w:r>
         <w:rPr>
           <w:lang w:val="ru-BY"/>
@@ -4897,6 +4895,7 @@
         </w:rPr>
         <w:t xml:space="preserve"> </w:t>
       </w:r>
+      <w:bookmarkEnd w:id="73"/>
       <w:bookmarkEnd w:id="74"/>
       <w:bookmarkEnd w:id="75"/>
       <w:bookmarkEnd w:id="76"/>
@@ -4909,14 +4908,13 @@
       <w:bookmarkEnd w:id="83"/>
       <w:bookmarkEnd w:id="84"/>
       <w:bookmarkEnd w:id="85"/>
+      <w:r>
+        <w:rPr>
+          <w:lang w:val="ru-BY"/>
+        </w:rPr>
+        <w:t>GNU и MinGW</w:t>
+      </w:r>
       <w:bookmarkEnd w:id="86"/>
-      <w:r>
-        <w:rPr>
-          <w:lang w:val="ru-BY"/>
-        </w:rPr>
-        <w:t>GNU и MinGW</w:t>
-      </w:r>
-      <w:bookmarkEnd w:id="87"/>
     </w:p>
     <w:p>
       <w:pPr>
@@ -5020,20 +5018,20 @@
           <w:lang w:val="ru-BY"/>
         </w:rPr>
       </w:pPr>
-      <w:bookmarkStart w:id="88" w:name="_Toc121230762"/>
-      <w:bookmarkStart w:id="89" w:name="_Toc121231680"/>
-      <w:bookmarkStart w:id="90" w:name="_Toc121231996"/>
-      <w:bookmarkStart w:id="91" w:name="_Toc121236916"/>
-      <w:bookmarkStart w:id="92" w:name="_Toc121247926"/>
-      <w:bookmarkStart w:id="93" w:name="_Toc121248952"/>
-      <w:bookmarkStart w:id="94" w:name="_Toc121249596"/>
-      <w:bookmarkStart w:id="95" w:name="_Toc121252150"/>
-      <w:bookmarkStart w:id="96" w:name="_Toc121305996"/>
-      <w:bookmarkStart w:id="97" w:name="_Toc121308438"/>
-      <w:bookmarkStart w:id="98" w:name="_Toc121308473"/>
-      <w:bookmarkStart w:id="99" w:name="_Toc121310656"/>
-      <w:bookmarkStart w:id="100" w:name="_Toc121313301"/>
-      <w:bookmarkStart w:id="101" w:name="_Toc134540408"/>
+      <w:bookmarkStart w:id="87" w:name="_Toc121230762"/>
+      <w:bookmarkStart w:id="88" w:name="_Toc121231680"/>
+      <w:bookmarkStart w:id="89" w:name="_Toc121231996"/>
+      <w:bookmarkStart w:id="90" w:name="_Toc121236916"/>
+      <w:bookmarkStart w:id="91" w:name="_Toc121247926"/>
+      <w:bookmarkStart w:id="92" w:name="_Toc121248952"/>
+      <w:bookmarkStart w:id="93" w:name="_Toc121249596"/>
+      <w:bookmarkStart w:id="94" w:name="_Toc121252150"/>
+      <w:bookmarkStart w:id="95" w:name="_Toc121305996"/>
+      <w:bookmarkStart w:id="96" w:name="_Toc121308438"/>
+      <w:bookmarkStart w:id="97" w:name="_Toc121308473"/>
+      <w:bookmarkStart w:id="98" w:name="_Toc121310656"/>
+      <w:bookmarkStart w:id="99" w:name="_Toc121313301"/>
+      <w:bookmarkStart w:id="100" w:name="_Toc134540408"/>
       <w:r>
         <w:rPr>
           <w:lang w:val="ru-BY"/>
@@ -5052,6 +5050,7 @@
         </w:rPr>
         <w:t xml:space="preserve"> </w:t>
       </w:r>
+      <w:bookmarkEnd w:id="87"/>
       <w:bookmarkEnd w:id="88"/>
       <w:bookmarkEnd w:id="89"/>
       <w:bookmarkEnd w:id="90"/>
@@ -5064,14 +5063,13 @@
       <w:bookmarkEnd w:id="97"/>
       <w:bookmarkEnd w:id="98"/>
       <w:bookmarkEnd w:id="99"/>
+      <w:r>
+        <w:rPr>
+          <w:lang w:val="ru-BY"/>
+        </w:rPr>
+        <w:t>JetBrains Clion</w:t>
+      </w:r>
       <w:bookmarkEnd w:id="100"/>
-      <w:r>
-        <w:rPr>
-          <w:lang w:val="ru-BY"/>
-        </w:rPr>
-        <w:t>JetBrains Clion</w:t>
-      </w:r>
-      <w:bookmarkEnd w:id="101"/>
     </w:p>
     <w:p>
       <w:pPr>
@@ -5327,7 +5325,7 @@
           <w:lang w:val="ru-BY"/>
         </w:rPr>
       </w:pPr>
-      <w:bookmarkStart w:id="102" w:name="_Toc134540409"/>
+      <w:bookmarkStart w:id="101" w:name="_Toc134540409"/>
       <w:r>
         <w:rPr>
           <w:lang w:val="ru-BY"/>
@@ -5340,7 +5338,7 @@
         </w:rPr>
         <w:t>Windows API</w:t>
       </w:r>
-      <w:bookmarkEnd w:id="102"/>
+      <w:bookmarkEnd w:id="101"/>
     </w:p>
     <w:p>
       <w:pPr>
@@ -5645,18 +5643,18 @@
           <w:lang w:val="ru-BY"/>
         </w:rPr>
       </w:pPr>
-      <w:bookmarkStart w:id="103" w:name="_Toc121231997"/>
-      <w:bookmarkStart w:id="104" w:name="_Toc121236917"/>
-      <w:bookmarkStart w:id="105" w:name="_Toc121247927"/>
-      <w:bookmarkStart w:id="106" w:name="_Toc121248953"/>
-      <w:bookmarkStart w:id="107" w:name="_Toc121249597"/>
-      <w:bookmarkStart w:id="108" w:name="_Toc121252152"/>
-      <w:bookmarkStart w:id="109" w:name="_Toc121305998"/>
-      <w:bookmarkStart w:id="110" w:name="_Toc121308441"/>
-      <w:bookmarkStart w:id="111" w:name="_Toc121308476"/>
-      <w:bookmarkStart w:id="112" w:name="_Toc121310659"/>
-      <w:bookmarkStart w:id="113" w:name="_Toc121313304"/>
-      <w:bookmarkStart w:id="114" w:name="_Toc134540410"/>
+      <w:bookmarkStart w:id="102" w:name="_Toc121231997"/>
+      <w:bookmarkStart w:id="103" w:name="_Toc121236917"/>
+      <w:bookmarkStart w:id="104" w:name="_Toc121247927"/>
+      <w:bookmarkStart w:id="105" w:name="_Toc121248953"/>
+      <w:bookmarkStart w:id="106" w:name="_Toc121249597"/>
+      <w:bookmarkStart w:id="107" w:name="_Toc121252152"/>
+      <w:bookmarkStart w:id="108" w:name="_Toc121305998"/>
+      <w:bookmarkStart w:id="109" w:name="_Toc121308441"/>
+      <w:bookmarkStart w:id="110" w:name="_Toc121308476"/>
+      <w:bookmarkStart w:id="111" w:name="_Toc121310659"/>
+      <w:bookmarkStart w:id="112" w:name="_Toc121313304"/>
+      <w:bookmarkStart w:id="113" w:name="_Toc134540410"/>
       <w:r>
         <w:rPr>
           <w:lang w:val="ru-BY"/>
@@ -5670,6 +5668,7 @@
         </w:rPr>
         <w:t>Теоретическое обоснование разработки программного продукта</w:t>
       </w:r>
+      <w:bookmarkEnd w:id="102"/>
       <w:bookmarkEnd w:id="103"/>
       <w:bookmarkEnd w:id="104"/>
       <w:bookmarkEnd w:id="105"/>
@@ -5681,7 +5680,6 @@
       <w:bookmarkEnd w:id="111"/>
       <w:bookmarkEnd w:id="112"/>
       <w:bookmarkEnd w:id="113"/>
-      <w:bookmarkEnd w:id="114"/>
     </w:p>
     <w:p>
       <w:pPr>
@@ -5732,14 +5730,14 @@
           <w:lang w:val="ru-BY"/>
         </w:rPr>
       </w:pPr>
-      <w:bookmarkStart w:id="115" w:name="_Toc134540411"/>
+      <w:bookmarkStart w:id="114" w:name="_Toc134540411"/>
       <w:r>
         <w:rPr>
           <w:lang w:val="ru-BY"/>
         </w:rPr>
         <w:t>3.1 FAR Manager</w:t>
       </w:r>
-      <w:bookmarkEnd w:id="115"/>
+      <w:bookmarkEnd w:id="114"/>
     </w:p>
     <w:p>
       <w:pPr>
@@ -6040,20 +6038,20 @@
           <w:lang w:val="ru-BY"/>
         </w:rPr>
       </w:pPr>
-      <w:bookmarkStart w:id="116" w:name="_Toc121230764"/>
-      <w:bookmarkStart w:id="117" w:name="_Toc121231682"/>
-      <w:bookmarkStart w:id="118" w:name="_Toc121231998"/>
-      <w:bookmarkStart w:id="119" w:name="_Toc121236918"/>
-      <w:bookmarkStart w:id="120" w:name="_Toc121247928"/>
-      <w:bookmarkStart w:id="121" w:name="_Toc121248954"/>
-      <w:bookmarkStart w:id="122" w:name="_Toc121249598"/>
-      <w:bookmarkStart w:id="123" w:name="_Toc121252153"/>
-      <w:bookmarkStart w:id="124" w:name="_Toc121305999"/>
-      <w:bookmarkStart w:id="125" w:name="_Toc121308442"/>
-      <w:bookmarkStart w:id="126" w:name="_Toc121308477"/>
-      <w:bookmarkStart w:id="127" w:name="_Toc121310660"/>
-      <w:bookmarkStart w:id="128" w:name="_Toc121313305"/>
-      <w:bookmarkStart w:id="129" w:name="_Toc134540412"/>
+      <w:bookmarkStart w:id="115" w:name="_Toc121230764"/>
+      <w:bookmarkStart w:id="116" w:name="_Toc121231682"/>
+      <w:bookmarkStart w:id="117" w:name="_Toc121231998"/>
+      <w:bookmarkStart w:id="118" w:name="_Toc121236918"/>
+      <w:bookmarkStart w:id="119" w:name="_Toc121247928"/>
+      <w:bookmarkStart w:id="120" w:name="_Toc121248954"/>
+      <w:bookmarkStart w:id="121" w:name="_Toc121249598"/>
+      <w:bookmarkStart w:id="122" w:name="_Toc121252153"/>
+      <w:bookmarkStart w:id="123" w:name="_Toc121305999"/>
+      <w:bookmarkStart w:id="124" w:name="_Toc121308442"/>
+      <w:bookmarkStart w:id="125" w:name="_Toc121308477"/>
+      <w:bookmarkStart w:id="126" w:name="_Toc121310660"/>
+      <w:bookmarkStart w:id="127" w:name="_Toc121313305"/>
+      <w:bookmarkStart w:id="128" w:name="_Toc134540412"/>
       <w:r>
         <w:rPr>
           <w:lang w:val="ru-BY"/>
@@ -6078,6 +6076,7 @@
         </w:rPr>
         <w:t>Используемые технологии программирования</w:t>
       </w:r>
+      <w:bookmarkEnd w:id="115"/>
       <w:bookmarkEnd w:id="116"/>
       <w:bookmarkEnd w:id="117"/>
       <w:bookmarkEnd w:id="118"/>
@@ -6091,7 +6090,6 @@
       <w:bookmarkEnd w:id="126"/>
       <w:bookmarkEnd w:id="127"/>
       <w:bookmarkEnd w:id="128"/>
-      <w:bookmarkEnd w:id="129"/>
     </w:p>
     <w:p>
       <w:pPr>
@@ -6117,14 +6115,14 @@
           <w:lang w:val="ru-BY"/>
         </w:rPr>
       </w:pPr>
-      <w:bookmarkStart w:id="130" w:name="_Toc134540413"/>
+      <w:bookmarkStart w:id="129" w:name="_Toc134540413"/>
       <w:r>
         <w:rPr>
           <w:lang w:val="ru-BY"/>
         </w:rPr>
         <w:t>3.2.1 Раздельный рендеринг компонентов. Псевдоподход из React</w:t>
       </w:r>
-      <w:bookmarkEnd w:id="130"/>
+      <w:bookmarkEnd w:id="129"/>
     </w:p>
     <w:p>
       <w:pPr>
@@ -6330,14 +6328,14 @@
           <w:lang w:val="ru-BY"/>
         </w:rPr>
       </w:pPr>
-      <w:bookmarkStart w:id="131" w:name="_Toc134540414"/>
+      <w:bookmarkStart w:id="130" w:name="_Toc134540414"/>
       <w:r>
         <w:rPr>
           <w:lang w:val="ru-BY"/>
         </w:rPr>
         <w:t>3.2.2 Хранение состояния приложения</w:t>
       </w:r>
-      <w:bookmarkEnd w:id="131"/>
+      <w:bookmarkEnd w:id="130"/>
     </w:p>
     <w:p>
       <w:pPr>
@@ -6557,14 +6555,14 @@
           <w:lang w:val="ru-BY"/>
         </w:rPr>
       </w:pPr>
-      <w:bookmarkStart w:id="132" w:name="_Toc134540415"/>
+      <w:bookmarkStart w:id="131" w:name="_Toc134540415"/>
       <w:r>
         <w:rPr>
           <w:lang w:val="ru-BY"/>
         </w:rPr>
         <w:t>3.2.3 Прослушивание событий</w:t>
       </w:r>
-      <w:bookmarkEnd w:id="132"/>
+      <w:bookmarkEnd w:id="131"/>
     </w:p>
     <w:p>
       <w:pPr>
@@ -6834,19 +6832,19 @@
           <w:lang w:val="ru-BY"/>
         </w:rPr>
       </w:pPr>
-      <w:bookmarkStart w:id="133" w:name="_Toc121249599"/>
-      <w:bookmarkStart w:id="134" w:name="_Toc121252154"/>
-      <w:bookmarkStart w:id="135" w:name="_Toc121306000"/>
-      <w:bookmarkStart w:id="136" w:name="_Toc121308443"/>
-      <w:bookmarkStart w:id="137" w:name="_Toc121308478"/>
-      <w:bookmarkStart w:id="138" w:name="_Toc121310661"/>
-      <w:bookmarkStart w:id="139" w:name="_Toc121313306"/>
-      <w:bookmarkStart w:id="140" w:name="_Toc134540416"/>
-      <w:bookmarkStart w:id="141" w:name="_Toc121230765"/>
-      <w:bookmarkStart w:id="142" w:name="_Toc121231683"/>
-      <w:bookmarkStart w:id="143" w:name="_Toc121231999"/>
-      <w:bookmarkStart w:id="144" w:name="_Toc121236919"/>
-      <w:bookmarkStart w:id="145" w:name="_Toc121247929"/>
+      <w:bookmarkStart w:id="132" w:name="_Toc121249599"/>
+      <w:bookmarkStart w:id="133" w:name="_Toc121252154"/>
+      <w:bookmarkStart w:id="134" w:name="_Toc121306000"/>
+      <w:bookmarkStart w:id="135" w:name="_Toc121308443"/>
+      <w:bookmarkStart w:id="136" w:name="_Toc121308478"/>
+      <w:bookmarkStart w:id="137" w:name="_Toc121310661"/>
+      <w:bookmarkStart w:id="138" w:name="_Toc121313306"/>
+      <w:bookmarkStart w:id="139" w:name="_Toc134540416"/>
+      <w:bookmarkStart w:id="140" w:name="_Toc121230765"/>
+      <w:bookmarkStart w:id="141" w:name="_Toc121231683"/>
+      <w:bookmarkStart w:id="142" w:name="_Toc121231999"/>
+      <w:bookmarkStart w:id="143" w:name="_Toc121236919"/>
+      <w:bookmarkStart w:id="144" w:name="_Toc121247929"/>
       <w:r>
         <w:rPr>
           <w:lang w:val="ru-BY"/>
@@ -6871,6 +6869,7 @@
         </w:rPr>
         <w:t>Некоторые принципы, на которых основана разработка</w:t>
       </w:r>
+      <w:bookmarkEnd w:id="132"/>
       <w:bookmarkEnd w:id="133"/>
       <w:bookmarkEnd w:id="134"/>
       <w:bookmarkEnd w:id="135"/>
@@ -6878,7 +6877,6 @@
       <w:bookmarkEnd w:id="137"/>
       <w:bookmarkEnd w:id="138"/>
       <w:bookmarkEnd w:id="139"/>
-      <w:bookmarkEnd w:id="140"/>
     </w:p>
     <w:p>
       <w:pPr>
@@ -6894,246 +6892,44 @@
           <w:szCs w:val="28"/>
           <w:lang w:val="ru-BY"/>
         </w:rPr>
-        <w:t xml:space="preserve">В соответствии с поставленной целью, функциональность программы будет максимально декомпозирована на независимые и неделимые в рамках математической подзадачи </w:t>
-      </w:r>
-      <w:r>
-        <w:rPr>
-          <w:rFonts w:cs="Times New Roman"/>
-          <w:szCs w:val="28"/>
-          <w:lang w:val="ru-BY"/>
-        </w:rPr>
-        <w:t>«</w:t>
-      </w:r>
-      <w:r>
-        <w:rPr>
-          <w:rFonts w:cs="Times New Roman"/>
-          <w:szCs w:val="28"/>
-          <w:lang w:val="ru-BY"/>
-        </w:rPr>
-        <w:t>методы</w:t>
-      </w:r>
-      <w:r>
-        <w:rPr>
-          <w:rFonts w:cs="Times New Roman"/>
-          <w:szCs w:val="28"/>
-          <w:lang w:val="ru-BY"/>
-        </w:rPr>
-        <w:t>»</w:t>
-      </w:r>
-      <w:r>
-        <w:rPr>
-          <w:rFonts w:cs="Times New Roman"/>
-          <w:szCs w:val="28"/>
-          <w:lang w:val="ru-BY"/>
-        </w:rPr>
-        <w:t>, чтобы чётко следовать принципам функционального программирования, принципам единой ответственности, модульности и расширяемости. Поэтому после точки входа будут реализованы процедуры, соответствующие нуждам решения поставленной задачи. Каждая процедура может сопровождаться понятным пояснением насчёт:</w:t>
+        <w:t>Легкоподдерживаемый читаемый код – то, к чему стремится любой опытный разработчик. Это код, который легко читать через 2 месяца, полгода, год и больше после его написания, причём не только автору, но и любому другому программисту. А так как в большинстве случаев код разрабатывается в командах –</w:t>
+      </w:r>
+      <w:r>
+        <w:rPr>
+          <w:rFonts w:cs="Times New Roman"/>
+          <w:szCs w:val="28"/>
+          <w:lang w:val="ru-BY"/>
+        </w:rPr>
+        <w:t xml:space="preserve"> участники команды </w:t>
+      </w:r>
+      <w:r>
+        <w:rPr>
+          <w:rFonts w:cs="Times New Roman"/>
+          <w:szCs w:val="28"/>
+          <w:lang w:val="ru-BY"/>
+        </w:rPr>
+        <w:t>должны иметь возможность легко разбираться в кусочке приложения, не прилагая усилий, чтобы расшифровать написанную логику.</w:t>
       </w:r>
     </w:p>
     <w:p>
       <w:pPr>
-        <w:rPr>
-          <w:rFonts w:cs="Times New Roman"/>
-          <w:szCs w:val="28"/>
-          <w:lang w:val="ru-BY"/>
-        </w:rPr>
-      </w:pPr>
-      <w:r>
-        <w:rPr>
-          <w:rFonts w:cs="Times New Roman"/>
-          <w:szCs w:val="28"/>
-          <w:lang w:val="ru-BY"/>
-        </w:rPr>
-        <w:t>– требуемое размещение входных параметров;</w:t>
-      </w:r>
-    </w:p>
-    <w:p>
-      <w:pPr>
-        <w:rPr>
-          <w:rFonts w:cs="Times New Roman"/>
-          <w:szCs w:val="28"/>
-          <w:lang w:val="ru-BY"/>
-        </w:rPr>
-      </w:pPr>
-      <w:r>
-        <w:rPr>
-          <w:rFonts w:cs="Times New Roman"/>
-          <w:szCs w:val="28"/>
-          <w:lang w:val="ru-BY"/>
-        </w:rPr>
-        <w:t>– размещение выходных параметров;</w:t>
-      </w:r>
-    </w:p>
-    <w:p>
-      <w:pPr>
-        <w:rPr>
-          <w:rFonts w:cs="Times New Roman"/>
-          <w:szCs w:val="28"/>
-          <w:lang w:val="ru-BY"/>
-        </w:rPr>
-      </w:pPr>
-      <w:r>
-        <w:rPr>
-          <w:rFonts w:cs="Times New Roman"/>
-          <w:szCs w:val="28"/>
-          <w:lang w:val="ru-BY"/>
-        </w:rPr>
-        <w:t>– затрагиваемые регистры при отработке процедуры;</w:t>
-      </w:r>
-    </w:p>
-    <w:p>
-      <w:pPr>
-        <w:rPr>
-          <w:rFonts w:cs="Times New Roman"/>
-          <w:szCs w:val="28"/>
-          <w:lang w:val="ru-BY"/>
-        </w:rPr>
-      </w:pPr>
-      <w:r>
-        <w:rPr>
-          <w:rFonts w:cs="Times New Roman"/>
-          <w:szCs w:val="28"/>
-          <w:lang w:val="ru-BY"/>
-        </w:rPr>
-        <w:t>– будет ли задействован стек при работе процедуры;</w:t>
-      </w:r>
-    </w:p>
-    <w:p>
-      <w:pPr>
-        <w:rPr>
-          <w:rFonts w:cs="Times New Roman"/>
-          <w:szCs w:val="28"/>
-          <w:lang w:val="ru-BY"/>
-        </w:rPr>
-      </w:pPr>
-      <w:r>
-        <w:rPr>
-          <w:rFonts w:cs="Times New Roman"/>
-          <w:szCs w:val="28"/>
-          <w:lang w:val="ru-BY"/>
-        </w:rPr>
-        <w:t>– затрагиваемые переменные для работы процедуры;</w:t>
-      </w:r>
-    </w:p>
-    <w:p>
-      <w:pPr>
-        <w:rPr>
-          <w:rFonts w:cs="Times New Roman"/>
-          <w:szCs w:val="28"/>
-          <w:lang w:val="ru-BY"/>
-        </w:rPr>
-      </w:pPr>
-      <w:r>
-        <w:rPr>
-          <w:rFonts w:cs="Times New Roman"/>
-          <w:szCs w:val="28"/>
-          <w:lang w:val="ru-BY"/>
-        </w:rPr>
-        <w:t>– другие пояснения по необходимости.</w:t>
-      </w:r>
-    </w:p>
-    <w:p>
-      <w:pPr>
-        <w:ind w:firstLine="0"/>
-        <w:rPr>
-          <w:rFonts w:cs="Times New Roman"/>
-          <w:szCs w:val="28"/>
-          <w:lang w:val="ru-BY"/>
-        </w:rPr>
-      </w:pPr>
-      <w:r>
-        <w:rPr>
-          <w:rFonts w:cs="Times New Roman"/>
-          <w:szCs w:val="28"/>
-          <w:lang w:val="ru-BY"/>
-        </w:rPr>
-        <w:t xml:space="preserve">Ставится целью написать в том числе как можно более </w:t>
-      </w:r>
-      <w:r>
-        <w:rPr>
-          <w:rFonts w:cs="Times New Roman"/>
-          <w:szCs w:val="28"/>
-          <w:lang w:val="ru-BY"/>
-        </w:rPr>
-        <w:t>«</w:t>
-      </w:r>
-      <w:r>
-        <w:rPr>
-          <w:rFonts w:cs="Times New Roman"/>
-          <w:szCs w:val="28"/>
-          <w:lang w:val="ru-BY"/>
-        </w:rPr>
-        <w:t>чистый</w:t>
-      </w:r>
-      <w:r>
-        <w:rPr>
-          <w:rFonts w:cs="Times New Roman"/>
-          <w:szCs w:val="28"/>
-          <w:lang w:val="ru-BY"/>
-        </w:rPr>
-        <w:t>»</w:t>
-      </w:r>
-      <w:r>
-        <w:rPr>
-          <w:rFonts w:cs="Times New Roman"/>
-          <w:szCs w:val="28"/>
-          <w:lang w:val="ru-BY"/>
-        </w:rPr>
-        <w:t xml:space="preserve"> код.</w:t>
-      </w:r>
-    </w:p>
-    <w:p>
-      <w:pPr>
-        <w:rPr>
-          <w:rFonts w:cs="Times New Roman"/>
-          <w:szCs w:val="28"/>
-          <w:lang w:val="ru-BY"/>
-        </w:rPr>
-      </w:pPr>
-      <w:r>
-        <w:rPr>
-          <w:rFonts w:cs="Times New Roman"/>
-          <w:szCs w:val="28"/>
-          <w:lang w:val="ru-BY"/>
-        </w:rPr>
-        <w:t>Легкоподдерживаемый читаемый код – то, к чему стремится любой опытный разработчик. Это код, который легко читать через 2 месяца, полгода, год и больше после его написания, причём не только автору, но и любому другому программисту. А так как в большинстве случаев код разрабатывается в командах –</w:t>
-      </w:r>
-      <w:r>
-        <w:rPr>
-          <w:rFonts w:cs="Times New Roman"/>
-          <w:szCs w:val="28"/>
-          <w:lang w:val="ru-BY"/>
-        </w:rPr>
-        <w:t xml:space="preserve"> участники команды </w:t>
-      </w:r>
-      <w:r>
-        <w:rPr>
-          <w:rFonts w:cs="Times New Roman"/>
-          <w:szCs w:val="28"/>
-          <w:lang w:val="ru-BY"/>
-        </w:rPr>
-        <w:t>должны иметь возможность легко разбираться в кусочке приложения, не прилагая усилий, чтобы расшифровать написанную логику.</w:t>
-      </w:r>
-    </w:p>
-    <w:p>
-      <w:pPr>
         <w:pStyle w:val="Heading3"/>
         <w:rPr>
           <w:lang w:val="ru-BY"/>
         </w:rPr>
       </w:pPr>
-      <w:bookmarkStart w:id="146" w:name="_Toc121249600"/>
-      <w:bookmarkStart w:id="147" w:name="_Toc121252155"/>
-      <w:bookmarkStart w:id="148" w:name="_Toc121306001"/>
-      <w:bookmarkStart w:id="149" w:name="_Toc121308444"/>
-      <w:bookmarkStart w:id="150" w:name="_Toc121308479"/>
-      <w:bookmarkStart w:id="151" w:name="_Toc121310662"/>
-      <w:bookmarkStart w:id="152" w:name="_Toc121313307"/>
-      <w:bookmarkStart w:id="153" w:name="_Toc134540417"/>
-      <w:r>
-        <w:rPr>
-          <w:lang w:val="ru-BY"/>
-        </w:rPr>
-        <w:lastRenderedPageBreak/>
+      <w:bookmarkStart w:id="145" w:name="_Toc121249600"/>
+      <w:bookmarkStart w:id="146" w:name="_Toc121252155"/>
+      <w:bookmarkStart w:id="147" w:name="_Toc121306001"/>
+      <w:bookmarkStart w:id="148" w:name="_Toc121308444"/>
+      <w:bookmarkStart w:id="149" w:name="_Toc121308479"/>
+      <w:bookmarkStart w:id="150" w:name="_Toc121310662"/>
+      <w:bookmarkStart w:id="151" w:name="_Toc121313307"/>
+      <w:bookmarkStart w:id="152" w:name="_Toc134540417"/>
+      <w:r>
+        <w:rPr>
+          <w:lang w:val="ru-BY"/>
+        </w:rPr>
         <w:t>3.</w:t>
       </w:r>
       <w:r>
@@ -7176,6 +6972,7 @@
         </w:rPr>
         <w:t xml:space="preserve"> Duplication Is Evil</w:t>
       </w:r>
+      <w:bookmarkEnd w:id="145"/>
       <w:bookmarkEnd w:id="146"/>
       <w:bookmarkEnd w:id="147"/>
       <w:bookmarkEnd w:id="148"/>
@@ -7183,7 +6980,6 @@
       <w:bookmarkEnd w:id="150"/>
       <w:bookmarkEnd w:id="151"/>
       <w:bookmarkEnd w:id="152"/>
-      <w:bookmarkEnd w:id="153"/>
     </w:p>
     <w:p>
       <w:pPr>
@@ -7248,14 +7044,14 @@
           <w:lang w:val="ru-BY"/>
         </w:rPr>
       </w:pPr>
-      <w:bookmarkStart w:id="154" w:name="_Toc121249601"/>
-      <w:bookmarkStart w:id="155" w:name="_Toc121252156"/>
-      <w:bookmarkStart w:id="156" w:name="_Toc121306002"/>
-      <w:bookmarkStart w:id="157" w:name="_Toc121308445"/>
-      <w:bookmarkStart w:id="158" w:name="_Toc121308480"/>
-      <w:bookmarkStart w:id="159" w:name="_Toc121310663"/>
-      <w:bookmarkStart w:id="160" w:name="_Toc121313308"/>
-      <w:bookmarkStart w:id="161" w:name="_Toc134540418"/>
+      <w:bookmarkStart w:id="153" w:name="_Toc121249601"/>
+      <w:bookmarkStart w:id="154" w:name="_Toc121252156"/>
+      <w:bookmarkStart w:id="155" w:name="_Toc121306002"/>
+      <w:bookmarkStart w:id="156" w:name="_Toc121308445"/>
+      <w:bookmarkStart w:id="157" w:name="_Toc121308480"/>
+      <w:bookmarkStart w:id="158" w:name="_Toc121310663"/>
+      <w:bookmarkStart w:id="159" w:name="_Toc121313308"/>
+      <w:bookmarkStart w:id="160" w:name="_Toc134540418"/>
       <w:r>
         <w:rPr>
           <w:lang w:val="ru-BY"/>
@@ -7288,6 +7084,7 @@
         </w:rPr>
         <w:t xml:space="preserve"> keep it short simple / keep it simple, stupid</w:t>
       </w:r>
+      <w:bookmarkEnd w:id="153"/>
       <w:bookmarkEnd w:id="154"/>
       <w:bookmarkEnd w:id="155"/>
       <w:bookmarkEnd w:id="156"/>
@@ -7295,7 +7092,6 @@
       <w:bookmarkEnd w:id="158"/>
       <w:bookmarkEnd w:id="159"/>
       <w:bookmarkEnd w:id="160"/>
-      <w:bookmarkEnd w:id="161"/>
     </w:p>
     <w:p>
       <w:pPr>
@@ -7360,18 +7156,19 @@
           <w:lang w:val="ru-BY"/>
         </w:rPr>
       </w:pPr>
-      <w:bookmarkStart w:id="162" w:name="_Toc121249602"/>
-      <w:bookmarkStart w:id="163" w:name="_Toc121252157"/>
-      <w:bookmarkStart w:id="164" w:name="_Toc121306003"/>
-      <w:bookmarkStart w:id="165" w:name="_Toc121308446"/>
-      <w:bookmarkStart w:id="166" w:name="_Toc121308481"/>
-      <w:bookmarkStart w:id="167" w:name="_Toc121310664"/>
-      <w:bookmarkStart w:id="168" w:name="_Toc121313309"/>
-      <w:bookmarkStart w:id="169" w:name="_Toc134540419"/>
-      <w:r>
-        <w:rPr>
-          <w:lang w:val="ru-BY"/>
-        </w:rPr>
+      <w:bookmarkStart w:id="161" w:name="_Toc121249602"/>
+      <w:bookmarkStart w:id="162" w:name="_Toc121252157"/>
+      <w:bookmarkStart w:id="163" w:name="_Toc121306003"/>
+      <w:bookmarkStart w:id="164" w:name="_Toc121308446"/>
+      <w:bookmarkStart w:id="165" w:name="_Toc121308481"/>
+      <w:bookmarkStart w:id="166" w:name="_Toc121310664"/>
+      <w:bookmarkStart w:id="167" w:name="_Toc121313309"/>
+      <w:bookmarkStart w:id="168" w:name="_Toc134540419"/>
+      <w:r>
+        <w:rPr>
+          <w:lang w:val="ru-BY"/>
+        </w:rPr>
+        <w:lastRenderedPageBreak/>
         <w:t>3.</w:t>
       </w:r>
       <w:r>
@@ -7400,6 +7197,7 @@
         </w:rPr>
         <w:t xml:space="preserve"> You ain't gonna need it</w:t>
       </w:r>
+      <w:bookmarkEnd w:id="161"/>
       <w:bookmarkEnd w:id="162"/>
       <w:bookmarkEnd w:id="163"/>
       <w:bookmarkEnd w:id="164"/>
@@ -7407,7 +7205,6 @@
       <w:bookmarkEnd w:id="166"/>
       <w:bookmarkEnd w:id="167"/>
       <w:bookmarkEnd w:id="168"/>
-      <w:bookmarkEnd w:id="169"/>
     </w:p>
     <w:p>
       <w:pPr>
@@ -7433,14 +7230,14 @@
           <w:lang w:val="ru-BY"/>
         </w:rPr>
       </w:pPr>
-      <w:bookmarkStart w:id="170" w:name="_Toc121249603"/>
-      <w:bookmarkStart w:id="171" w:name="_Toc121252158"/>
-      <w:bookmarkStart w:id="172" w:name="_Toc121306004"/>
-      <w:bookmarkStart w:id="173" w:name="_Toc121308447"/>
-      <w:bookmarkStart w:id="174" w:name="_Toc121308482"/>
-      <w:bookmarkStart w:id="175" w:name="_Toc121310665"/>
-      <w:bookmarkStart w:id="176" w:name="_Toc121313310"/>
-      <w:bookmarkStart w:id="177" w:name="_Toc134540420"/>
+      <w:bookmarkStart w:id="169" w:name="_Toc121249603"/>
+      <w:bookmarkStart w:id="170" w:name="_Toc121252158"/>
+      <w:bookmarkStart w:id="171" w:name="_Toc121306004"/>
+      <w:bookmarkStart w:id="172" w:name="_Toc121308447"/>
+      <w:bookmarkStart w:id="173" w:name="_Toc121308482"/>
+      <w:bookmarkStart w:id="174" w:name="_Toc121310665"/>
+      <w:bookmarkStart w:id="175" w:name="_Toc121313310"/>
+      <w:bookmarkStart w:id="176" w:name="_Toc134540420"/>
       <w:r>
         <w:rPr>
           <w:lang w:val="ru-BY"/>
@@ -7459,6 +7256,7 @@
         </w:rPr>
         <w:t>.4 Комментарии</w:t>
       </w:r>
+      <w:bookmarkEnd w:id="169"/>
       <w:bookmarkEnd w:id="170"/>
       <w:bookmarkEnd w:id="171"/>
       <w:bookmarkEnd w:id="172"/>
@@ -7466,7 +7264,6 @@
       <w:bookmarkEnd w:id="174"/>
       <w:bookmarkEnd w:id="175"/>
       <w:bookmarkEnd w:id="176"/>
-      <w:bookmarkEnd w:id="177"/>
     </w:p>
     <w:p>
       <w:pPr>
@@ -7574,14 +7371,14 @@
           <w:lang w:val="ru-BY"/>
         </w:rPr>
       </w:pPr>
-      <w:bookmarkStart w:id="178" w:name="_Toc121249604"/>
-      <w:bookmarkStart w:id="179" w:name="_Toc121252159"/>
-      <w:bookmarkStart w:id="180" w:name="_Toc121306005"/>
-      <w:bookmarkStart w:id="181" w:name="_Toc121308448"/>
-      <w:bookmarkStart w:id="182" w:name="_Toc121308483"/>
-      <w:bookmarkStart w:id="183" w:name="_Toc121310666"/>
-      <w:bookmarkStart w:id="184" w:name="_Toc121313311"/>
-      <w:bookmarkStart w:id="185" w:name="_Toc134540421"/>
+      <w:bookmarkStart w:id="177" w:name="_Toc121249604"/>
+      <w:bookmarkStart w:id="178" w:name="_Toc121252159"/>
+      <w:bookmarkStart w:id="179" w:name="_Toc121306005"/>
+      <w:bookmarkStart w:id="180" w:name="_Toc121308448"/>
+      <w:bookmarkStart w:id="181" w:name="_Toc121308483"/>
+      <w:bookmarkStart w:id="182" w:name="_Toc121310666"/>
+      <w:bookmarkStart w:id="183" w:name="_Toc121313311"/>
+      <w:bookmarkStart w:id="184" w:name="_Toc134540421"/>
       <w:r>
         <w:rPr>
           <w:lang w:val="ru-BY"/>
@@ -7600,6 +7397,7 @@
         </w:rPr>
         <w:t>.5 Именование сущностей</w:t>
       </w:r>
+      <w:bookmarkEnd w:id="177"/>
       <w:bookmarkEnd w:id="178"/>
       <w:bookmarkEnd w:id="179"/>
       <w:bookmarkEnd w:id="180"/>
@@ -7607,7 +7405,6 @@
       <w:bookmarkEnd w:id="182"/>
       <w:bookmarkEnd w:id="183"/>
       <w:bookmarkEnd w:id="184"/>
-      <w:bookmarkEnd w:id="185"/>
     </w:p>
     <w:p>
       <w:pPr>
@@ -7659,21 +7456,39 @@
     </w:p>
     <w:p>
       <w:pPr>
+        <w:jc w:val="center"/>
+        <w:rPr>
+          <w:rFonts w:cs="Times New Roman"/>
+          <w:szCs w:val="28"/>
+          <w:lang w:val="ru-BY"/>
+        </w:rPr>
+      </w:pPr>
+      <w:r>
+        <w:rPr>
+          <w:rFonts w:cs="Times New Roman"/>
+          <w:szCs w:val="28"/>
+          <w:lang w:val="ru-BY"/>
+        </w:rPr>
+        <w:br w:type="page"/>
+      </w:r>
+    </w:p>
+    <w:p>
+      <w:pPr>
         <w:pStyle w:val="Heading1"/>
         <w:ind w:left="993" w:hanging="284"/>
         <w:rPr>
           <w:lang w:val="ru-BY"/>
         </w:rPr>
       </w:pPr>
-      <w:bookmarkStart w:id="186" w:name="_Toc121248955"/>
-      <w:bookmarkStart w:id="187" w:name="_Toc121249605"/>
-      <w:bookmarkStart w:id="188" w:name="_Toc121252160"/>
-      <w:bookmarkStart w:id="189" w:name="_Toc121306006"/>
-      <w:bookmarkStart w:id="190" w:name="_Toc121308449"/>
-      <w:bookmarkStart w:id="191" w:name="_Toc121308484"/>
-      <w:bookmarkStart w:id="192" w:name="_Toc121310667"/>
-      <w:bookmarkStart w:id="193" w:name="_Toc121313312"/>
-      <w:bookmarkStart w:id="194" w:name="_Toc134540422"/>
+      <w:bookmarkStart w:id="185" w:name="_Toc121248955"/>
+      <w:bookmarkStart w:id="186" w:name="_Toc121249605"/>
+      <w:bookmarkStart w:id="187" w:name="_Toc121252160"/>
+      <w:bookmarkStart w:id="188" w:name="_Toc121306006"/>
+      <w:bookmarkStart w:id="189" w:name="_Toc121308449"/>
+      <w:bookmarkStart w:id="190" w:name="_Toc121308484"/>
+      <w:bookmarkStart w:id="191" w:name="_Toc121310667"/>
+      <w:bookmarkStart w:id="192" w:name="_Toc121313312"/>
+      <w:bookmarkStart w:id="193" w:name="_Toc134540422"/>
       <w:r>
         <w:rPr>
           <w:lang w:val="ru-BY"/>
@@ -7693,11 +7508,12 @@
         </w:rPr>
         <w:t>Проектирование функциональных возможностей программы</w:t>
       </w:r>
+      <w:bookmarkEnd w:id="140"/>
       <w:bookmarkEnd w:id="141"/>
       <w:bookmarkEnd w:id="142"/>
       <w:bookmarkEnd w:id="143"/>
       <w:bookmarkEnd w:id="144"/>
-      <w:bookmarkEnd w:id="145"/>
+      <w:bookmarkEnd w:id="185"/>
       <w:bookmarkEnd w:id="186"/>
       <w:bookmarkEnd w:id="187"/>
       <w:bookmarkEnd w:id="188"/>
@@ -7706,7 +7522,6 @@
       <w:bookmarkEnd w:id="191"/>
       <w:bookmarkEnd w:id="192"/>
       <w:bookmarkEnd w:id="193"/>
-      <w:bookmarkEnd w:id="194"/>
     </w:p>
     <w:p>
       <w:pPr>
@@ -7796,14 +7611,14 @@
           <w:lang w:val="ru-BY"/>
         </w:rPr>
       </w:pPr>
-      <w:bookmarkStart w:id="195" w:name="_Toc134540423"/>
+      <w:bookmarkStart w:id="194" w:name="_Toc134540423"/>
       <w:r>
         <w:rPr>
           <w:lang w:val="ru-BY"/>
         </w:rPr>
         <w:t>4.1 Описание сущностей и общей схемы жизненного цикла</w:t>
       </w:r>
-      <w:bookmarkEnd w:id="195"/>
+      <w:bookmarkEnd w:id="194"/>
       <w:r>
         <w:rPr>
           <w:lang w:val="ru-BY"/>
@@ -8031,14 +7846,14 @@
           <w:lang w:val="ru-BY"/>
         </w:rPr>
       </w:pPr>
-      <w:bookmarkStart w:id="196" w:name="_Toc134540424"/>
+      <w:bookmarkStart w:id="195" w:name="_Toc134540424"/>
       <w:r>
         <w:rPr>
           <w:lang w:val="ru-BY"/>
         </w:rPr>
         <w:t>4.2 Состояние приложения AppState</w:t>
       </w:r>
-      <w:bookmarkEnd w:id="196"/>
+      <w:bookmarkEnd w:id="195"/>
     </w:p>
     <w:p>
       <w:pPr>
@@ -8348,14 +8163,14 @@
         </w:rPr>
         <w:t xml:space="preserve"> </w:t>
       </w:r>
-      <w:bookmarkStart w:id="197" w:name="_Toc134540425"/>
+      <w:bookmarkStart w:id="196" w:name="_Toc134540425"/>
       <w:r>
         <w:rPr>
           <w:lang w:val="ru-BY"/>
         </w:rPr>
         <w:t>Псевдографический интерфейс GUI</w:t>
       </w:r>
-      <w:bookmarkEnd w:id="197"/>
+      <w:bookmarkEnd w:id="196"/>
     </w:p>
     <w:p>
       <w:pPr>
@@ -8961,14 +8776,14 @@
           <w:lang w:val="ru-BY"/>
         </w:rPr>
       </w:pPr>
-      <w:bookmarkStart w:id="198" w:name="_Toc134540426"/>
+      <w:bookmarkStart w:id="197" w:name="_Toc134540426"/>
       <w:r>
         <w:rPr>
           <w:lang w:val="ru-BY"/>
         </w:rPr>
         <w:t>4.4 Прослушка событий</w:t>
       </w:r>
-      <w:bookmarkEnd w:id="198"/>
+      <w:bookmarkEnd w:id="197"/>
     </w:p>
     <w:p>
       <w:pPr>
@@ -9207,18 +9022,18 @@
           <w:lang w:val="ru-BY"/>
         </w:rPr>
       </w:pPr>
-      <w:bookmarkStart w:id="199" w:name="_Toc121232000"/>
-      <w:bookmarkStart w:id="200" w:name="_Toc121236920"/>
-      <w:bookmarkStart w:id="201" w:name="_Toc121247930"/>
-      <w:bookmarkStart w:id="202" w:name="_Toc121248956"/>
-      <w:bookmarkStart w:id="203" w:name="_Toc121249606"/>
-      <w:bookmarkStart w:id="204" w:name="_Toc121252161"/>
-      <w:bookmarkStart w:id="205" w:name="_Toc121306007"/>
-      <w:bookmarkStart w:id="206" w:name="_Toc121308450"/>
-      <w:bookmarkStart w:id="207" w:name="_Toc121308485"/>
-      <w:bookmarkStart w:id="208" w:name="_Toc121310668"/>
-      <w:bookmarkStart w:id="209" w:name="_Toc121313313"/>
-      <w:bookmarkStart w:id="210" w:name="_Toc134540427"/>
+      <w:bookmarkStart w:id="198" w:name="_Toc121232000"/>
+      <w:bookmarkStart w:id="199" w:name="_Toc121236920"/>
+      <w:bookmarkStart w:id="200" w:name="_Toc121247930"/>
+      <w:bookmarkStart w:id="201" w:name="_Toc121248956"/>
+      <w:bookmarkStart w:id="202" w:name="_Toc121249606"/>
+      <w:bookmarkStart w:id="203" w:name="_Toc121252161"/>
+      <w:bookmarkStart w:id="204" w:name="_Toc121306007"/>
+      <w:bookmarkStart w:id="205" w:name="_Toc121308450"/>
+      <w:bookmarkStart w:id="206" w:name="_Toc121308485"/>
+      <w:bookmarkStart w:id="207" w:name="_Toc121310668"/>
+      <w:bookmarkStart w:id="208" w:name="_Toc121313313"/>
+      <w:bookmarkStart w:id="209" w:name="_Toc134540427"/>
       <w:r>
         <w:rPr>
           <w:lang w:val="ru-BY"/>
@@ -9238,6 +9053,7 @@
         </w:rPr>
         <w:t>Архитектура разрабатываемой программы</w:t>
       </w:r>
+      <w:bookmarkEnd w:id="198"/>
       <w:bookmarkEnd w:id="199"/>
       <w:bookmarkEnd w:id="200"/>
       <w:bookmarkEnd w:id="201"/>
@@ -9249,7 +9065,6 @@
       <w:bookmarkEnd w:id="207"/>
       <w:bookmarkEnd w:id="208"/>
       <w:bookmarkEnd w:id="209"/>
-      <w:bookmarkEnd w:id="210"/>
     </w:p>
     <w:p>
       <w:pPr>
@@ -9297,7 +9112,39 @@
           <w:szCs w:val="28"/>
           <w:lang w:val="ru-BY"/>
         </w:rPr>
-        <w:t>Таким образом всё приложение построено на нескольких статических классах, которые выступают даже скорее гарантом сокрытия и объединения логики, чем именно классом в привычном смысле (для порождения объектов).</w:t>
+        <w:t>Таким образом всё приложение построено на нескольких статических классах, которые выступают даже скорее гарантом сокрытия и объединения логики, чем именно класс</w:t>
+      </w:r>
+      <w:r>
+        <w:rPr>
+          <w:rFonts w:cs="Times New Roman"/>
+          <w:szCs w:val="28"/>
+          <w:lang w:val="ru-BY"/>
+        </w:rPr>
+        <w:t>а</w:t>
+      </w:r>
+      <w:r>
+        <w:rPr>
+          <w:rFonts w:cs="Times New Roman"/>
+          <w:szCs w:val="28"/>
+          <w:lang w:val="ru-BY"/>
+        </w:rPr>
+        <w:t>м</w:t>
+      </w:r>
+      <w:r>
+        <w:rPr>
+          <w:rFonts w:cs="Times New Roman"/>
+          <w:szCs w:val="28"/>
+          <w:lang w:val="ru-BY"/>
+        </w:rPr>
+        <w:t>и</w:t>
+      </w:r>
+      <w:r>
+        <w:rPr>
+          <w:rFonts w:cs="Times New Roman"/>
+          <w:szCs w:val="28"/>
+          <w:lang w:val="ru-BY"/>
+        </w:rPr>
+        <w:t xml:space="preserve"> в привычном смысле (для порождения объектов).</w:t>
       </w:r>
     </w:p>
     <w:p>
@@ -9308,23 +9155,8 @@
           <w:lang w:val="ru-BY"/>
         </w:rPr>
       </w:pPr>
-      <w:r>
-        <w:rPr>
-          <w:rFonts w:cs="Times New Roman"/>
-          <w:szCs w:val="28"/>
-          <w:lang w:val="ru-BY"/>
-        </w:rPr>
-        <w:t>полностью функционирующее приложение без видимых проблем.</w:t>
-      </w:r>
-    </w:p>
-    <w:p>
-      <w:pPr>
-        <w:rPr>
-          <w:rFonts w:cs="Times New Roman"/>
-          <w:szCs w:val="28"/>
-          <w:lang w:val="ru-BY"/>
-        </w:rPr>
-      </w:pPr>
+      <w:bookmarkStart w:id="210" w:name="_GoBack"/>
+      <w:bookmarkEnd w:id="210"/>
       <w:r>
         <w:rPr>
           <w:rFonts w:cs="Times New Roman"/>
@@ -31056,7 +30888,7 @@
 </file>
 
 <file path=customXml/itemProps1.xml><?xml version="1.0" encoding="utf-8"?>
-<ds:datastoreItem xmlns:ds="http://schemas.openxmlformats.org/officeDocument/2006/customXml" ds:itemID="{CAE0D0C5-2BFF-41A6-BE46-64403A951749}">
+<ds:datastoreItem xmlns:ds="http://schemas.openxmlformats.org/officeDocument/2006/customXml" ds:itemID="{116B361E-A6A4-4C73-B352-0F8A27BA9E39}">
   <ds:schemaRefs>
     <ds:schemaRef ds:uri="http://schemas.openxmlformats.org/officeDocument/2006/bibliography"/>
   </ds:schemaRefs>

</xml_diff>